<commit_message>
Abstract class ToDo created, 3 Interfaces created, User class created, Shopping item to be fixed at row 87
</commit_message>
<xml_diff>
--- a/Calendar application description.docx
+++ b/Calendar application description.docx
@@ -321,48 +321,57 @@
           <w:numId w:val="2"/>
         </w:numPr>
       </w:pPr>
-      <w:proofErr w:type="spellStart"/>
-      <w:r>
-        <w:t>toDoObject</w:t>
-      </w:r>
-      <w:proofErr w:type="spellEnd"/>
-    </w:p>
-    <w:p/>
-    <w:p>
-      <w:r>
-        <w:t>1 custom exception class</w:t>
-      </w:r>
-      <w:r>
-        <w:t>:</w:t>
-      </w:r>
-    </w:p>
-    <w:p>
-      <w:pPr>
-        <w:pStyle w:val="ListParagraph"/>
-        <w:numPr>
-          <w:ilvl w:val="0"/>
-          <w:numId w:val="2"/>
-        </w:numPr>
-      </w:pPr>
-      <w:r>
-        <w:t>length of username</w:t>
-      </w:r>
-    </w:p>
-    <w:p>
-      <w:pPr>
-        <w:pStyle w:val="ListParagraph"/>
-        <w:numPr>
-          <w:ilvl w:val="0"/>
-          <w:numId w:val="2"/>
-        </w:numPr>
-      </w:pPr>
-      <w:r>
-        <w:t>valid date check</w:t>
+      <w:r>
+        <w:t>Method – get info</w:t>
       </w:r>
       <w:bookmarkStart w:id="0" w:name="_GoBack"/>
       <w:bookmarkEnd w:id="0"/>
-      <w:r>
-        <w:t xml:space="preserve"> (e.g. 31 of February)</w:t>
+    </w:p>
+    <w:p>
+      <w:pPr>
+        <w:pStyle w:val="ListParagraph"/>
+        <w:numPr>
+          <w:ilvl w:val="0"/>
+          <w:numId w:val="2"/>
+        </w:numPr>
+      </w:pPr>
+      <w:proofErr w:type="spellStart"/>
+      <w:r>
+        <w:t>toDoObject</w:t>
+      </w:r>
+      <w:proofErr w:type="spellEnd"/>
+    </w:p>
+    <w:p/>
+    <w:p>
+      <w:r>
+        <w:t>1 custom exception class</w:t>
+      </w:r>
+      <w:r>
+        <w:t>:</w:t>
+      </w:r>
+    </w:p>
+    <w:p>
+      <w:pPr>
+        <w:pStyle w:val="ListParagraph"/>
+        <w:numPr>
+          <w:ilvl w:val="0"/>
+          <w:numId w:val="2"/>
+        </w:numPr>
+      </w:pPr>
+      <w:r>
+        <w:t>length of username</w:t>
+      </w:r>
+    </w:p>
+    <w:p>
+      <w:pPr>
+        <w:pStyle w:val="ListParagraph"/>
+        <w:numPr>
+          <w:ilvl w:val="0"/>
+          <w:numId w:val="2"/>
+        </w:numPr>
+      </w:pPr>
+      <w:r>
+        <w:t>valid date check (e.g. 31 of February)</w:t>
       </w:r>
     </w:p>
     <w:sectPr>

</xml_diff>